<commit_message>
Add files and file changes
</commit_message>
<xml_diff>
--- a/docs/CH_Resume_V3.docx
+++ b/docs/CH_Resume_V3.docx
@@ -324,7 +324,7 @@
           <w:p>
             <w:pPr>
               <w:pStyle w:val="Heading1"/>
-              <w:spacing w:before="200" w:lineRule="auto"/>
+              <w:spacing w:before="60" w:lineRule="auto"/>
               <w:jc w:val="center"/>
               <w:rPr>
                 <w:rFonts w:ascii="Merriweather" w:cs="Merriweather" w:eastAsia="Merriweather" w:hAnsi="Merriweather"/>
@@ -402,6 +402,7 @@
           <w:p>
             <w:pPr>
               <w:pStyle w:val="Heading2"/>
+              <w:spacing w:before="200" w:lineRule="auto"/>
               <w:rPr>
                 <w:b w:val="0"/>
                 <w:i w:val="1"/>
@@ -474,6 +475,25 @@
           </w:p>
           <w:p>
             <w:pPr>
+              <w:pStyle w:val="Heading3"/>
+              <w:rPr/>
+            </w:pPr>
+            <w:bookmarkStart w:colFirst="0" w:colLast="0" w:name="_8346wfh6ch5i" w:id="5"/>
+            <w:bookmarkEnd w:id="5"/>
+            <w:r>
+              <w:rPr>
+                <w:rtl w:val="0"/>
+              </w:rPr>
+              <w:t xml:space="preserve">FEB 2019-PRESENT</w:t>
+            </w:r>
+            <w:r>
+              <w:rPr>
+                <w:rtl w:val="0"/>
+              </w:rPr>
+            </w:r>
+          </w:p>
+          <w:p>
+            <w:pPr>
               <w:numPr>
                 <w:ilvl w:val="0"/>
                 <w:numId w:val="4"/>
@@ -488,12 +508,7 @@
               <w:rPr>
                 <w:rtl w:val="0"/>
               </w:rPr>
-              <w:t xml:space="preserve">I completed a Python/Django full-stack blog project featuring user registration, login, profile creation and more..</w:t>
-            </w:r>
-            <w:r>
-              <w:rPr>
-                <w:rtl w:val="0"/>
-              </w:rPr>
+              <w:t xml:space="preserve">I spent 7 years teaching myself to write code solely as a passion.</w:t>
             </w:r>
           </w:p>
           <w:p>
@@ -512,7 +527,31 @@
               <w:rPr>
                 <w:rtl w:val="0"/>
               </w:rPr>
-              <w:t xml:space="preserve">I completed a PHP/MySQL full-stack list reminder project to help me self-coach myself toward building better Billiards skills.</w:t>
+              <w:t xml:space="preserve">I am using my own savings to pursue software development full-time  for the last year to make this career transition.</w:t>
+            </w:r>
+          </w:p>
+          <w:p>
+            <w:pPr>
+              <w:numPr>
+                <w:ilvl w:val="0"/>
+                <w:numId w:val="4"/>
+              </w:numPr>
+              <w:spacing w:after="0" w:afterAutospacing="0" w:before="0" w:beforeAutospacing="0"/>
+              <w:ind w:left="720" w:hanging="360"/>
+              <w:rPr>
+                <w:u w:val="none"/>
+              </w:rPr>
+            </w:pPr>
+            <w:r>
+              <w:rPr>
+                <w:rtl w:val="0"/>
+              </w:rPr>
+              <w:t xml:space="preserve">I completed a Python/Django full-stack blog project featuring user registration, login, profile creation and more.</w:t>
+            </w:r>
+            <w:r>
+              <w:rPr>
+                <w:rtl w:val="0"/>
+              </w:rPr>
             </w:r>
           </w:p>
           <w:p>
@@ -531,19 +570,20 @@
               <w:rPr>
                 <w:rtl w:val="0"/>
               </w:rPr>
-              <w:t xml:space="preserve">I am currently designing a full-stack Django solution for a Python web scraper I built to track the market on the Honda Civic Type R.</w:t>
+              <w:t xml:space="preserve">I completed a PHP/MySQL full-stack list reminder project to help me self-coach myself toward building better Billiards skills.</w:t>
             </w:r>
           </w:p>
           <w:p>
             <w:pPr>
               <w:pStyle w:val="Heading2"/>
+              <w:spacing w:before="160" w:lineRule="auto"/>
               <w:rPr>
                 <w:b w:val="0"/>
                 <w:i w:val="1"/>
               </w:rPr>
             </w:pPr>
-            <w:bookmarkStart w:colFirst="0" w:colLast="0" w:name="_16osyz1y9y2s" w:id="5"/>
-            <w:bookmarkEnd w:id="5"/>
+            <w:bookmarkStart w:colFirst="0" w:colLast="0" w:name="_16osyz1y9y2s" w:id="6"/>
+            <w:bookmarkEnd w:id="6"/>
             <w:r>
               <w:rPr/>
               <w:drawing>
@@ -603,6 +643,25 @@
           </w:p>
           <w:p>
             <w:pPr>
+              <w:pStyle w:val="Heading3"/>
+              <w:rPr/>
+            </w:pPr>
+            <w:bookmarkStart w:colFirst="0" w:colLast="0" w:name="_6ezc02jj50zk" w:id="7"/>
+            <w:bookmarkEnd w:id="7"/>
+            <w:r>
+              <w:rPr>
+                <w:rtl w:val="0"/>
+              </w:rPr>
+              <w:t xml:space="preserve"> JUN 2016-FEB 2019</w:t>
+            </w:r>
+            <w:r>
+              <w:rPr>
+                <w:rtl w:val="0"/>
+              </w:rPr>
+            </w:r>
+          </w:p>
+          <w:p>
+            <w:pPr>
               <w:numPr>
                 <w:ilvl w:val="0"/>
                 <w:numId w:val="3"/>
@@ -666,13 +725,14 @@
           <w:p>
             <w:pPr>
               <w:pStyle w:val="Heading2"/>
+              <w:spacing w:before="160" w:lineRule="auto"/>
               <w:rPr>
                 <w:b w:val="0"/>
                 <w:i w:val="1"/>
               </w:rPr>
             </w:pPr>
-            <w:bookmarkStart w:colFirst="0" w:colLast="0" w:name="_i0lnqh8w9qrl" w:id="6"/>
-            <w:bookmarkEnd w:id="6"/>
+            <w:bookmarkStart w:colFirst="0" w:colLast="0" w:name="_i0lnqh8w9qrl" w:id="8"/>
+            <w:bookmarkEnd w:id="8"/>
             <w:r>
               <w:rPr/>
               <w:drawing>
@@ -732,6 +792,25 @@
           </w:p>
           <w:p>
             <w:pPr>
+              <w:pStyle w:val="Heading3"/>
+              <w:rPr/>
+            </w:pPr>
+            <w:bookmarkStart w:colFirst="0" w:colLast="0" w:name="_u7xxi0d68ijn" w:id="9"/>
+            <w:bookmarkEnd w:id="9"/>
+            <w:r>
+              <w:rPr>
+                <w:rtl w:val="0"/>
+              </w:rPr>
+              <w:t xml:space="preserve"> NOV 2012-JUNE 2016</w:t>
+            </w:r>
+            <w:r>
+              <w:rPr>
+                <w:rtl w:val="0"/>
+              </w:rPr>
+            </w:r>
+          </w:p>
+          <w:p>
+            <w:pPr>
               <w:numPr>
                 <w:ilvl w:val="0"/>
                 <w:numId w:val="5"/>
@@ -796,39 +875,35 @@
             <w:pPr>
               <w:pStyle w:val="Heading1"/>
               <w:spacing w:after="200" w:before="200" w:lineRule="auto"/>
-              <w:rPr/>
-            </w:pPr>
-            <w:bookmarkStart w:colFirst="0" w:colLast="0" w:name="_y82dsviolrjz" w:id="7"/>
-            <w:bookmarkEnd w:id="7"/>
-            <w:r>
-              <w:rPr>
-                <w:rtl w:val="0"/>
-              </w:rPr>
-              <w:t xml:space="preserve">PROJECTS</w:t>
-            </w:r>
-          </w:p>
-          <w:p>
-            <w:pPr>
-              <w:spacing w:before="0" w:line="240" w:lineRule="auto"/>
-              <w:jc w:val="center"/>
               <w:rPr>
                 <w:color w:val="ff0000"/>
                 <w:sz w:val="20"/>
                 <w:szCs w:val="20"/>
               </w:rPr>
             </w:pPr>
-            <w:r>
-              <w:rPr>
-                <w:sz w:val="20"/>
-                <w:szCs w:val="20"/>
-                <w:rtl w:val="0"/>
-              </w:rPr>
-              <w:t xml:space="preserve">Code and Visualizations for all Projects at: </w:t>
+            <w:bookmarkStart w:colFirst="0" w:colLast="0" w:name="_y82dsviolrjz" w:id="10"/>
+            <w:bookmarkEnd w:id="10"/>
+            <w:r>
+              <w:rPr>
+                <w:rtl w:val="0"/>
+              </w:rPr>
+              <w:t xml:space="preserve">PROJECTS - </w:t>
+            </w:r>
+            <w:r>
+              <w:rPr>
+                <w:rFonts w:ascii="Merriweather" w:cs="Merriweather" w:eastAsia="Merriweather" w:hAnsi="Merriweather"/>
+                <w:b w:val="0"/>
+                <w:color w:val="666666"/>
+                <w:sz w:val="20"/>
+                <w:szCs w:val="20"/>
+                <w:rtl w:val="0"/>
+              </w:rPr>
+              <w:t xml:space="preserve">Code and Visualizations at: </w:t>
             </w:r>
             <w:hyperlink r:id="rId9">
               <w:r>
                 <w:rPr>
-                  <w:rFonts w:ascii="Open Sans" w:cs="Open Sans" w:eastAsia="Open Sans" w:hAnsi="Open Sans"/>
+                  <w:b w:val="0"/>
                   <w:color w:val="1155cc"/>
                   <w:u w:val="single"/>
                   <w:rtl w:val="0"/>
@@ -856,8 +931,8 @@
                 <w:szCs w:val="20"/>
               </w:rPr>
             </w:pPr>
-            <w:bookmarkStart w:colFirst="0" w:colLast="0" w:name="_lad74yzasn67" w:id="8"/>
-            <w:bookmarkEnd w:id="8"/>
+            <w:bookmarkStart w:colFirst="0" w:colLast="0" w:name="_lad74yzasn67" w:id="11"/>
+            <w:bookmarkEnd w:id="11"/>
             <w:r>
               <w:rPr>
                 <w:sz w:val="20"/>
@@ -926,8 +1001,8 @@
                 <w:szCs w:val="20"/>
               </w:rPr>
             </w:pPr>
-            <w:bookmarkStart w:colFirst="0" w:colLast="0" w:name="_aswl0z4858wj" w:id="9"/>
-            <w:bookmarkEnd w:id="9"/>
+            <w:bookmarkStart w:colFirst="0" w:colLast="0" w:name="_aswl0z4858wj" w:id="12"/>
+            <w:bookmarkEnd w:id="12"/>
             <w:r>
               <w:rPr>
                 <w:sz w:val="20"/>
@@ -980,8 +1055,8 @@
                 <w:szCs w:val="20"/>
               </w:rPr>
             </w:pPr>
-            <w:bookmarkStart w:colFirst="0" w:colLast="0" w:name="_ivci9ihsv8bp" w:id="10"/>
-            <w:bookmarkEnd w:id="10"/>
+            <w:bookmarkStart w:colFirst="0" w:colLast="0" w:name="_ivci9ihsv8bp" w:id="13"/>
+            <w:bookmarkEnd w:id="13"/>
             <w:r>
               <w:rPr>
                 <w:sz w:val="20"/>
@@ -1039,15 +1114,23 @@
                 <w:szCs w:val="20"/>
               </w:rPr>
             </w:pPr>
-            <w:bookmarkStart w:colFirst="0" w:colLast="0" w:name="_ralfxme4ievd" w:id="11"/>
-            <w:bookmarkEnd w:id="11"/>
-            <w:r>
-              <w:rPr>
-                <w:sz w:val="20"/>
-                <w:szCs w:val="20"/>
-                <w:rtl w:val="0"/>
-              </w:rPr>
-              <w:t xml:space="preserve">List Price Calc </w:t>
+            <w:bookmarkStart w:colFirst="0" w:colLast="0" w:name="_ralfxme4ievd" w:id="14"/>
+            <w:bookmarkEnd w:id="14"/>
+            <w:r>
+              <w:rPr>
+                <w:sz w:val="20"/>
+                <w:szCs w:val="20"/>
+                <w:rtl w:val="0"/>
+              </w:rPr>
+              <w:t xml:space="preserve">99 Bottles</w:t>
+            </w:r>
+            <w:r>
+              <w:rPr>
+                <w:sz w:val="20"/>
+                <w:szCs w:val="20"/>
+                <w:rtl w:val="0"/>
+              </w:rPr>
+              <w:t xml:space="preserve"> </w:t>
             </w:r>
             <w:r>
               <w:rPr>
@@ -1066,7 +1149,7 @@
                 <w:szCs w:val="20"/>
                 <w:rtl w:val="0"/>
               </w:rPr>
-              <w:t xml:space="preserve">Calculator</w:t>
+              <w:t xml:space="preserve">Song Generator</w:t>
             </w:r>
             <w:r>
               <w:rPr>
@@ -1075,7 +1158,7 @@
                 <w:szCs w:val="20"/>
                 <w:rtl w:val="0"/>
               </w:rPr>
-              <w:t xml:space="preserve"> - </w:t>
+              <w:t xml:space="preserve">- </w:t>
             </w:r>
             <w:r>
               <w:rPr>
@@ -1086,76 +1169,6 @@
                 <w:rtl w:val="0"/>
               </w:rPr>
               <w:t xml:space="preserve">Javascript, HTML, CSS</w:t>
-            </w:r>
-          </w:p>
-          <w:p>
-            <w:pPr>
-              <w:pStyle w:val="Heading2"/>
-              <w:numPr>
-                <w:ilvl w:val="0"/>
-                <w:numId w:val="1"/>
-              </w:numPr>
-              <w:spacing w:after="0" w:afterAutospacing="0" w:before="0" w:beforeAutospacing="0" w:line="360" w:lineRule="auto"/>
-              <w:ind w:left="720" w:hanging="360"/>
-              <w:rPr>
-                <w:b w:val="1"/>
-                <w:color w:val="000000"/>
-                <w:sz w:val="20"/>
-                <w:szCs w:val="20"/>
-              </w:rPr>
-            </w:pPr>
-            <w:bookmarkStart w:colFirst="0" w:colLast="0" w:name="_8ehvzatoc5ab" w:id="12"/>
-            <w:bookmarkEnd w:id="12"/>
-            <w:r>
-              <w:rPr>
-                <w:sz w:val="20"/>
-                <w:szCs w:val="20"/>
-                <w:rtl w:val="0"/>
-              </w:rPr>
-              <w:t xml:space="preserve">Portfolio Site V2 </w:t>
-            </w:r>
-            <w:r>
-              <w:rPr>
-                <w:b w:val="0"/>
-                <w:sz w:val="20"/>
-                <w:szCs w:val="20"/>
-                <w:rtl w:val="0"/>
-              </w:rPr>
-              <w:t xml:space="preserve">— </w:t>
-            </w:r>
-            <w:r>
-              <w:rPr>
-                <w:b w:val="0"/>
-                <w:i w:val="1"/>
-                <w:sz w:val="20"/>
-                <w:szCs w:val="20"/>
-                <w:rtl w:val="0"/>
-              </w:rPr>
-              <w:t xml:space="preserve">Website</w:t>
-            </w:r>
-            <w:r>
-              <w:rPr>
-                <w:b w:val="0"/>
-                <w:sz w:val="20"/>
-                <w:szCs w:val="20"/>
-                <w:rtl w:val="0"/>
-              </w:rPr>
-              <w:t xml:space="preserve"> -</w:t>
-            </w:r>
-            <w:r>
-              <w:rPr>
-                <w:b w:val="0"/>
-                <w:color w:val="666666"/>
-                <w:sz w:val="20"/>
-                <w:szCs w:val="20"/>
-                <w:rtl w:val="0"/>
-              </w:rPr>
-              <w:t xml:space="preserve"> HTML, CSS, Bootstrap</w:t>
-            </w:r>
-            <w:r>
-              <w:rPr>
-                <w:rtl w:val="0"/>
-              </w:rPr>
             </w:r>
           </w:p>
           <w:p>
@@ -1168,19 +1181,21 @@
               <w:spacing w:before="0" w:beforeAutospacing="0" w:line="360" w:lineRule="auto"/>
               <w:ind w:left="720" w:hanging="360"/>
               <w:rPr>
-                <w:sz w:val="20"/>
-                <w:szCs w:val="20"/>
-              </w:rPr>
-            </w:pPr>
-            <w:bookmarkStart w:colFirst="0" w:colLast="0" w:name="_w730fpextpqu" w:id="13"/>
-            <w:bookmarkEnd w:id="13"/>
-            <w:r>
-              <w:rPr>
-                <w:sz w:val="20"/>
-                <w:szCs w:val="20"/>
-                <w:rtl w:val="0"/>
-              </w:rPr>
-              <w:t xml:space="preserve">Portfolio Site V1 </w:t>
+                <w:b w:val="1"/>
+                <w:color w:val="000000"/>
+                <w:sz w:val="20"/>
+                <w:szCs w:val="20"/>
+              </w:rPr>
+            </w:pPr>
+            <w:bookmarkStart w:colFirst="0" w:colLast="0" w:name="_8ehvzatoc5ab" w:id="15"/>
+            <w:bookmarkEnd w:id="15"/>
+            <w:r>
+              <w:rPr>
+                <w:sz w:val="20"/>
+                <w:szCs w:val="20"/>
+                <w:rtl w:val="0"/>
+              </w:rPr>
+              <w:t xml:space="preserve">Portfolio Site V2 </w:t>
             </w:r>
             <w:r>
               <w:rPr>
@@ -1208,7 +1223,7 @@
                 <w:szCs w:val="20"/>
                 <w:rtl w:val="0"/>
               </w:rPr>
-              <w:t xml:space="preserve"> - </w:t>
+              <w:t xml:space="preserve"> -</w:t>
             </w:r>
             <w:r>
               <w:rPr>
@@ -1218,7 +1233,7 @@
                 <w:szCs w:val="20"/>
                 <w:rtl w:val="0"/>
               </w:rPr>
-              <w:t xml:space="preserve">HTML, CSS, Jekyll</w:t>
+              <w:t xml:space="preserve"> HTML, CSS, Bootstrap</w:t>
             </w:r>
             <w:r>
               <w:rPr>
@@ -1257,8 +1272,8 @@
               <w:shd w:fill="auto" w:val="clear"/>
               <w:rPr/>
             </w:pPr>
-            <w:bookmarkStart w:colFirst="0" w:colLast="0" w:name="_ca0awj8022e2" w:id="14"/>
-            <w:bookmarkEnd w:id="14"/>
+            <w:bookmarkStart w:colFirst="0" w:colLast="0" w:name="_ca0awj8022e2" w:id="16"/>
+            <w:bookmarkEnd w:id="16"/>
             <w:r>
               <w:rPr>
                 <w:rtl w:val="0"/>
@@ -1655,8 +1670,8 @@
               <w:spacing w:before="400" w:lineRule="auto"/>
               <w:rPr/>
             </w:pPr>
-            <w:bookmarkStart w:colFirst="0" w:colLast="0" w:name="_tuxh7mwdaxox" w:id="15"/>
-            <w:bookmarkEnd w:id="15"/>
+            <w:bookmarkStart w:colFirst="0" w:colLast="0" w:name="_tuxh7mwdaxox" w:id="17"/>
+            <w:bookmarkEnd w:id="17"/>
             <w:r>
               <w:rPr>
                 <w:rtl w:val="0"/>
@@ -1804,8 +1819,8 @@
               <w:spacing w:before="400" w:lineRule="auto"/>
               <w:rPr/>
             </w:pPr>
-            <w:bookmarkStart w:colFirst="0" w:colLast="0" w:name="_cxxkes25b26" w:id="16"/>
-            <w:bookmarkEnd w:id="16"/>
+            <w:bookmarkStart w:colFirst="0" w:colLast="0" w:name="_cxxkes25b26" w:id="18"/>
+            <w:bookmarkEnd w:id="18"/>
             <w:r>
               <w:rPr>
                 <w:rtl w:val="0"/>
@@ -1874,8 +1889,8 @@
               <w:spacing w:before="400" w:lineRule="auto"/>
               <w:rPr/>
             </w:pPr>
-            <w:bookmarkStart w:colFirst="0" w:colLast="0" w:name="_6w4ddxa044iq" w:id="17"/>
-            <w:bookmarkEnd w:id="17"/>
+            <w:bookmarkStart w:colFirst="0" w:colLast="0" w:name="_6w4ddxa044iq" w:id="19"/>
+            <w:bookmarkEnd w:id="19"/>
             <w:r>
               <w:rPr>
                 <w:rtl w:val="0"/>

</xml_diff>